<commit_message>
Finalizing the exercise 6
</commit_message>
<xml_diff>
--- a/Exercise6/Ray_Yadav_DSI_Ex_6.docx
+++ b/Exercise6/Ray_Yadav_DSI_Ex_6.docx
@@ -39,7 +39,19 @@
     </w:p>
     <w:p>
       <w:r>
-        <w:t xml:space="preserve">Answer: After exporting the modulepaht and loading the spark 3.4.0, I started the interactive shell with one cpu. The final version of my terminal with the beginning of the Scala expressions within the cell is shown below. </w:t>
+        <w:t>Answer: After exporting the module</w:t>
+      </w:r>
+      <w:r>
+        <w:t xml:space="preserve"> </w:t>
+      </w:r>
+      <w:r>
+        <w:t>pa</w:t>
+      </w:r>
+      <w:r>
+        <w:t>th</w:t>
+      </w:r>
+      <w:r>
+        <w:t xml:space="preserve"> and loading the spark 3.4.0, I started the interactive shell with one cpu. The final version of my terminal with the beginning of the Scala expressions within the cell is shown below. </w:t>
       </w:r>
     </w:p>
     <w:p/>
@@ -151,6 +163,7 @@
         <w:rPr>
           <w:b/>
           <w:bCs/>
+          <w:noProof/>
         </w:rPr>
         <w:drawing>
           <wp:inline distT="0" distB="0" distL="0" distR="0" wp14:anchorId="1965EFDD" wp14:editId="4FCC5B98">
@@ -250,6 +263,9 @@
         <w:keepNext/>
       </w:pPr>
       <w:r>
+        <w:rPr>
+          <w:noProof/>
+        </w:rPr>
         <w:drawing>
           <wp:inline distT="0" distB="0" distL="0" distR="0" wp14:anchorId="0CA6DAC3" wp14:editId="78623989">
             <wp:extent cx="3139336" cy="1373505"/>
@@ -328,6 +344,9 @@
         <w:keepNext/>
       </w:pPr>
       <w:r>
+        <w:rPr>
+          <w:noProof/>
+        </w:rPr>
         <w:drawing>
           <wp:inline distT="0" distB="0" distL="0" distR="0" wp14:anchorId="27123C87" wp14:editId="0E38A84E">
             <wp:extent cx="2366355" cy="8290560"/>
@@ -393,15 +412,24 @@
       <w:r>
         <w:t xml:space="preserve"> Last portion of the output file "part-00000"</w:t>
       </w:r>
-    </w:p>
-    <w:p/>
-    <w:p>
-      <w:r>
+      <w:r>
+        <w:t xml:space="preserve"> after MapReduce</w:t>
+      </w:r>
+    </w:p>
+    <w:p>
+      <w:r>
+        <w:lastRenderedPageBreak/>
         <w:t xml:space="preserve">Also, I tried to download my output file using the following command. The results are also shown below. </w:t>
       </w:r>
     </w:p>
     <w:p>
-      <w:r>
+      <w:pPr>
+        <w:keepNext/>
+      </w:pPr>
+      <w:r>
+        <w:rPr>
+          <w:noProof/>
+        </w:rPr>
         <w:drawing>
           <wp:inline distT="0" distB="0" distL="0" distR="0" wp14:anchorId="73168755" wp14:editId="3C3EB030">
             <wp:extent cx="5731510" cy="514985"/>
@@ -441,6 +469,35 @@
     </w:p>
     <w:p>
       <w:pPr>
+        <w:pStyle w:val="Caption"/>
+      </w:pPr>
+      <w:r>
+        <w:t xml:space="preserve">Figure </w:t>
+      </w:r>
+      <w:r>
+        <w:fldChar w:fldCharType="begin"/>
+      </w:r>
+      <w:r>
+        <w:instrText xml:space="preserve"> SEQ Figure \* ARABIC </w:instrText>
+      </w:r>
+      <w:r>
+        <w:fldChar w:fldCharType="separate"/>
+      </w:r>
+      <w:r>
+        <w:rPr>
+          <w:noProof/>
+        </w:rPr>
+        <w:t>5</w:t>
+      </w:r>
+      <w:r>
+        <w:fldChar w:fldCharType="end"/>
+      </w:r>
+      <w:r>
+        <w:t xml:space="preserve"> Downloading the file from HPC to my local machine</w:t>
+      </w:r>
+    </w:p>
+    <w:p>
+      <w:pPr>
         <w:rPr>
           <w:b/>
           <w:bCs/>
@@ -471,8 +528,15 @@
         <w:t xml:space="preserve"> At first the cluster with 4 workers was created. The batch job on HPC cluster, which contains Spark Cluster, in queue waiting is shown below. </w:t>
       </w:r>
     </w:p>
-    <w:p>
-      <w:r>
+    <w:p/>
+    <w:p>
+      <w:pPr>
+        <w:keepNext/>
+      </w:pPr>
+      <w:r>
+        <w:rPr>
+          <w:noProof/>
+        </w:rPr>
         <w:drawing>
           <wp:inline distT="0" distB="0" distL="0" distR="0" wp14:anchorId="478B87BF" wp14:editId="43B18EF7">
             <wp:extent cx="5731510" cy="269240"/>
@@ -510,6 +574,9 @@
         </w:drawing>
       </w:r>
       <w:r>
+        <w:rPr>
+          <w:noProof/>
+        </w:rPr>
         <w:drawing>
           <wp:inline distT="0" distB="0" distL="0" distR="0" wp14:anchorId="62075464" wp14:editId="4D6318E4">
             <wp:extent cx="5731510" cy="414655"/>
@@ -547,18 +614,54 @@
         </w:drawing>
       </w:r>
     </w:p>
+    <w:p>
+      <w:pPr>
+        <w:pStyle w:val="Caption"/>
+      </w:pPr>
+      <w:r>
+        <w:t xml:space="preserve">Figure </w:t>
+      </w:r>
+      <w:r>
+        <w:fldChar w:fldCharType="begin"/>
+      </w:r>
+      <w:r>
+        <w:instrText xml:space="preserve"> SEQ Figure \* ARABIC </w:instrText>
+      </w:r>
+      <w:r>
+        <w:fldChar w:fldCharType="separate"/>
+      </w:r>
+      <w:r>
+        <w:rPr>
+          <w:noProof/>
+        </w:rPr>
+        <w:t>6</w:t>
+      </w:r>
+      <w:r>
+        <w:fldChar w:fldCharType="end"/>
+      </w:r>
+      <w:r>
+        <w:t xml:space="preserve"> Queuing of my spark cluster in HPC</w:t>
+      </w:r>
+    </w:p>
     <w:p/>
     <w:p>
       <w:r>
         <w:t xml:space="preserve">After checking the staus of my squeue, we can see that my job lies in the last corner of the queue. </w:t>
       </w:r>
     </w:p>
-    <w:p>
-      <w:r>
+    <w:p/>
+    <w:p>
+      <w:pPr>
+        <w:keepNext/>
+      </w:pPr>
+      <w:r>
+        <w:rPr>
+          <w:noProof/>
+        </w:rPr>
         <w:drawing>
-          <wp:inline distT="0" distB="0" distL="0" distR="0" wp14:anchorId="5480CFED" wp14:editId="2449A469">
-            <wp:extent cx="4666593" cy="5197571"/>
-            <wp:effectExtent l="0" t="0" r="0" b="0"/>
+          <wp:inline distT="0" distB="0" distL="0" distR="0" wp14:anchorId="5480CFED" wp14:editId="05AAA885">
+            <wp:extent cx="4162097" cy="4635672"/>
+            <wp:effectExtent l="0" t="0" r="3810" b="0"/>
             <wp:docPr id="1607629198" name="Picture 1" descr="A screenshot of a computer program&#10;&#10;Description automatically generated"/>
             <wp:cNvGraphicFramePr>
               <a:graphicFrameLocks xmlns:a="http://schemas.openxmlformats.org/drawingml/2006/main" noChangeAspect="1"/>
@@ -579,7 +682,7 @@
                   <pic:spPr>
                     <a:xfrm>
                       <a:off x="0" y="0"/>
-                      <a:ext cx="4699993" cy="5234772"/>
+                      <a:ext cx="4216719" cy="4696509"/>
                     </a:xfrm>
                     <a:prstGeom prst="rect">
                       <a:avLst/>
@@ -592,7 +695,46 @@
         </w:drawing>
       </w:r>
     </w:p>
+    <w:p>
+      <w:pPr>
+        <w:pStyle w:val="Caption"/>
+      </w:pPr>
+      <w:r>
+        <w:t xml:space="preserve">Figure </w:t>
+      </w:r>
+      <w:r>
+        <w:fldChar w:fldCharType="begin"/>
+      </w:r>
+      <w:r>
+        <w:instrText xml:space="preserve"> SEQ Figure \* ARABIC </w:instrText>
+      </w:r>
+      <w:r>
+        <w:fldChar w:fldCharType="separate"/>
+      </w:r>
+      <w:r>
+        <w:rPr>
+          <w:noProof/>
+        </w:rPr>
+        <w:t>7</w:t>
+      </w:r>
+      <w:r>
+        <w:fldChar w:fldCharType="end"/>
+      </w:r>
+      <w:r>
+        <w:t xml:space="preserve"> Queuing status of my Spark Cluster</w:t>
+      </w:r>
+      <w:r>
+        <w:t>s</w:t>
+      </w:r>
+    </w:p>
     <w:p/>
+    <w:p/>
+    <w:p/>
+    <w:p>
+      <w:r>
+        <w:t xml:space="preserve">Unfortunately, I could not complete the last part of this assignment – III because the assigned job is still in the queue. I am not sure how long would it take. It might take longer than expected, and the deadline is approaching. Therefore, I would like to submit my assignment with the taks that I have completed so far. </w:t>
+      </w:r>
+    </w:p>
     <w:p/>
     <w:p/>
     <w:sectPr>

</xml_diff>